<commit_message>
create technical report diagrams
</commit_message>
<xml_diff>
--- a/Documentation/Administrator Manual/Administrator Manual.docx
+++ b/Documentation/Administrator Manual/Administrator Manual.docx
@@ -106,31 +106,7 @@
           <w:sz w:val="24"/>
           <w:szCs w:val="24"/>
         </w:rPr>
-        <w:t>Microsoft SQL Server</w:t>
-      </w:r>
-      <w:r>
-        <w:rPr>
-          <w:rFonts w:asciiTheme="majorBidi" w:hAnsiTheme="majorBidi" w:cstheme="majorBidi"/>
-          <w:sz w:val="24"/>
-          <w:szCs w:val="24"/>
-        </w:rPr>
-        <w:t xml:space="preserve"> 2016 (</w:t>
-      </w:r>
-      <w:r>
-        <w:rPr>
-          <w:rFonts w:asciiTheme="majorBidi" w:hAnsiTheme="majorBidi" w:cstheme="majorBidi"/>
-          <w:sz w:val="24"/>
-          <w:szCs w:val="24"/>
-        </w:rPr>
-        <w:t>SQL Server</w:t>
-      </w:r>
-      <w:r>
-        <w:rPr>
-          <w:rFonts w:asciiTheme="majorBidi" w:hAnsiTheme="majorBidi" w:cstheme="majorBidi"/>
-          <w:sz w:val="24"/>
-          <w:szCs w:val="24"/>
-        </w:rPr>
-        <w:t xml:space="preserve"> 13).</w:t>
+        <w:t>Microsoft SQL Server 2016 (SQL Server 13).</w:t>
       </w:r>
     </w:p>
     <w:p>
@@ -881,7 +857,23 @@
           <w:sz w:val="24"/>
           <w:szCs w:val="24"/>
         </w:rPr>
-        <w:t xml:space="preserve"> script on your SQL Server management system.</w:t>
+        <w:t xml:space="preserve"> script on your SQL </w:t>
+      </w:r>
+      <w:r>
+        <w:rPr>
+          <w:rFonts w:asciiTheme="majorBidi" w:hAnsiTheme="majorBidi" w:cstheme="majorBidi"/>
+          <w:sz w:val="24"/>
+          <w:szCs w:val="24"/>
+        </w:rPr>
+        <w:t>s</w:t>
+      </w:r>
+      <w:r>
+        <w:rPr>
+          <w:rFonts w:asciiTheme="majorBidi" w:hAnsiTheme="majorBidi" w:cstheme="majorBidi"/>
+          <w:sz w:val="24"/>
+          <w:szCs w:val="24"/>
+        </w:rPr>
+        <w:t>erver management system.</w:t>
       </w:r>
     </w:p>
     <w:p>
@@ -983,7 +975,23 @@
           <w:sz w:val="24"/>
           <w:szCs w:val="24"/>
         </w:rPr>
-        <w:t>Modify the following attribute according to your SQL Server</w:t>
+        <w:t xml:space="preserve">Modify the following attribute according to your SQL </w:t>
+      </w:r>
+      <w:r>
+        <w:rPr>
+          <w:rFonts w:asciiTheme="majorBidi" w:hAnsiTheme="majorBidi" w:cstheme="majorBidi"/>
+          <w:sz w:val="24"/>
+          <w:szCs w:val="24"/>
+        </w:rPr>
+        <w:t>s</w:t>
+      </w:r>
+      <w:r>
+        <w:rPr>
+          <w:rFonts w:asciiTheme="majorBidi" w:hAnsiTheme="majorBidi" w:cstheme="majorBidi"/>
+          <w:sz w:val="24"/>
+          <w:szCs w:val="24"/>
+        </w:rPr>
+        <w:t>erver</w:t>
       </w:r>
     </w:p>
     <w:p>
@@ -1005,8 +1013,8 @@
         <w:tblLook w:val="04A0" w:firstRow="1" w:lastRow="0" w:firstColumn="1" w:lastColumn="0" w:noHBand="0" w:noVBand="1"/>
       </w:tblPr>
       <w:tblGrid>
-        <w:gridCol w:w="4315"/>
-        <w:gridCol w:w="4053"/>
+        <w:gridCol w:w="4313"/>
+        <w:gridCol w:w="4055"/>
       </w:tblGrid>
       <w:tr>
         <w:tc>
@@ -1119,7 +1127,15 @@
                 <w:sz w:val="24"/>
                 <w:szCs w:val="24"/>
               </w:rPr>
-              <w:t>Your database server address</w:t>
+              <w:t>D</w:t>
+            </w:r>
+            <w:r>
+              <w:rPr>
+                <w:rFonts w:asciiTheme="majorBidi" w:hAnsiTheme="majorBidi" w:cstheme="majorBidi"/>
+                <w:sz w:val="24"/>
+                <w:szCs w:val="24"/>
+              </w:rPr>
+              <w:t>atabase server address</w:t>
             </w:r>
           </w:p>
         </w:tc>
@@ -1173,7 +1189,23 @@
                 <w:sz w:val="24"/>
                 <w:szCs w:val="24"/>
               </w:rPr>
-              <w:t>Created Survey database name</w:t>
+              <w:t xml:space="preserve">Created </w:t>
+            </w:r>
+            <w:r>
+              <w:rPr>
+                <w:rFonts w:asciiTheme="majorBidi" w:hAnsiTheme="majorBidi" w:cstheme="majorBidi"/>
+                <w:sz w:val="24"/>
+                <w:szCs w:val="24"/>
+              </w:rPr>
+              <w:t>s</w:t>
+            </w:r>
+            <w:r>
+              <w:rPr>
+                <w:rFonts w:asciiTheme="majorBidi" w:hAnsiTheme="majorBidi" w:cstheme="majorBidi"/>
+                <w:sz w:val="24"/>
+                <w:szCs w:val="24"/>
+              </w:rPr>
+              <w:t>urvey database name</w:t>
             </w:r>
           </w:p>
         </w:tc>
@@ -1227,7 +1259,23 @@
                 <w:sz w:val="24"/>
                 <w:szCs w:val="24"/>
               </w:rPr>
-              <w:t>Your database user Id</w:t>
+              <w:t>D</w:t>
+            </w:r>
+            <w:r>
+              <w:rPr>
+                <w:rFonts w:asciiTheme="majorBidi" w:hAnsiTheme="majorBidi" w:cstheme="majorBidi"/>
+                <w:sz w:val="24"/>
+                <w:szCs w:val="24"/>
+              </w:rPr>
+              <w:t xml:space="preserve">atabase </w:t>
+            </w:r>
+            <w:r>
+              <w:rPr>
+                <w:rFonts w:asciiTheme="majorBidi" w:hAnsiTheme="majorBidi" w:cstheme="majorBidi"/>
+                <w:sz w:val="24"/>
+                <w:szCs w:val="24"/>
+              </w:rPr>
+              <w:t>username</w:t>
             </w:r>
           </w:p>
         </w:tc>
@@ -1281,7 +1329,15 @@
                 <w:sz w:val="24"/>
                 <w:szCs w:val="24"/>
               </w:rPr>
-              <w:t>Your database password</w:t>
+              <w:t>D</w:t>
+            </w:r>
+            <w:r>
+              <w:rPr>
+                <w:rFonts w:asciiTheme="majorBidi" w:hAnsiTheme="majorBidi" w:cstheme="majorBidi"/>
+                <w:sz w:val="24"/>
+                <w:szCs w:val="24"/>
+              </w:rPr>
+              <w:t>atabase password</w:t>
             </w:r>
           </w:p>
         </w:tc>
@@ -1417,15 +1473,7 @@
           <w:sz w:val="28"/>
           <w:szCs w:val="28"/>
         </w:rPr>
-        <w:t>In case</w:t>
-      </w:r>
-      <w:r>
-        <w:rPr>
-          <w:rFonts w:asciiTheme="majorBidi" w:hAnsiTheme="majorBidi" w:cstheme="majorBidi"/>
-          <w:sz w:val="28"/>
-          <w:szCs w:val="28"/>
-        </w:rPr>
-        <w:t xml:space="preserve"> of any unexpected behavior or error:</w:t>
+        <w:t>In case of any unexpected behavior or error:</w:t>
       </w:r>
     </w:p>
     <w:p>
@@ -1447,39 +1495,7 @@
           <w:sz w:val="24"/>
           <w:szCs w:val="24"/>
         </w:rPr>
-        <w:t>F</w:t>
-      </w:r>
-      <w:r>
-        <w:rPr>
-          <w:rFonts w:asciiTheme="majorBidi" w:hAnsiTheme="majorBidi" w:cstheme="majorBidi"/>
-          <w:sz w:val="24"/>
-          <w:szCs w:val="24"/>
-        </w:rPr>
-        <w:t xml:space="preserve">ind error.log file </w:t>
-      </w:r>
-      <w:r>
-        <w:rPr>
-          <w:rFonts w:asciiTheme="majorBidi" w:hAnsiTheme="majorBidi" w:cstheme="majorBidi"/>
-          <w:sz w:val="24"/>
-          <w:szCs w:val="24"/>
-        </w:rPr>
-        <w:t xml:space="preserve">at the same folder as </w:t>
-      </w:r>
-      <w:r>
-        <w:rPr>
-          <w:rFonts w:asciiTheme="majorBidi" w:hAnsiTheme="majorBidi" w:cstheme="majorBidi"/>
-          <w:sz w:val="24"/>
-          <w:szCs w:val="24"/>
-        </w:rPr>
-        <w:t>SurveyConfiguratorApp.exe</w:t>
-      </w:r>
-      <w:r>
-        <w:rPr>
-          <w:rFonts w:asciiTheme="majorBidi" w:hAnsiTheme="majorBidi" w:cstheme="majorBidi"/>
-          <w:sz w:val="24"/>
-          <w:szCs w:val="24"/>
-        </w:rPr>
-        <w:t>.</w:t>
+        <w:t>Find error.log file at the same folder as SurveyConfiguratorApp.exe.</w:t>
       </w:r>
     </w:p>
     <w:p>
@@ -1509,23 +1525,7 @@
           <w:sz w:val="24"/>
           <w:szCs w:val="24"/>
         </w:rPr>
-        <w:t>pen</w:t>
-      </w:r>
-      <w:r>
-        <w:rPr>
-          <w:rFonts w:asciiTheme="majorBidi" w:hAnsiTheme="majorBidi" w:cstheme="majorBidi"/>
-          <w:sz w:val="24"/>
-          <w:szCs w:val="24"/>
-        </w:rPr>
-        <w:t xml:space="preserve"> error.log file </w:t>
-      </w:r>
-      <w:r>
-        <w:rPr>
-          <w:rFonts w:asciiTheme="majorBidi" w:hAnsiTheme="majorBidi" w:cstheme="majorBidi"/>
-          <w:sz w:val="24"/>
-          <w:szCs w:val="24"/>
-        </w:rPr>
-        <w:t>using your preferred</w:t>
+        <w:t>pen error.log file using your preferred</w:t>
       </w:r>
       <w:r>
         <w:rPr>
@@ -2625,6 +2625,7 @@
   <w:style w:type="character" w:default="1" w:styleId="DefaultParagraphFont">
     <w:name w:val="Default Paragraph Font"/>
     <w:uiPriority w:val="1"/>
+    <w:semiHidden/>
     <w:unhideWhenUsed/>
   </w:style>
   <w:style w:type="table" w:default="1" w:styleId="TableNormal">

</xml_diff>